<commit_message>
Edited a few sentences for clarity
</commit_message>
<xml_diff>
--- a/Data Problem Report.docx
+++ b/Data Problem Report.docx
@@ -97,7 +97,6 @@
           <w:b/>
         </w:rPr>
       </w:pPr>
-      <w:proofErr w:type="spellStart"/>
       <w:r>
         <w:rPr>
           <w:rFonts w:ascii="Cambria" w:hAnsi="Cambria"/>
@@ -105,55 +104,18 @@
         </w:rPr>
         <w:t>DataSample.csv</w:t>
       </w:r>
-      <w:proofErr w:type="spellEnd"/>
-    </w:p>
-    <w:p>
-      <w:pPr>
-        <w:rPr>
-          <w:rFonts w:ascii="Cambria" w:hAnsi="Cambria"/>
-        </w:rPr>
-      </w:pPr>
-      <w:r>
-        <w:rPr>
-          <w:rFonts w:ascii="Cambria" w:hAnsi="Cambria"/>
-        </w:rPr>
-        <w:t xml:space="preserve">Changed </w:t>
-      </w:r>
-      <w:proofErr w:type="gramStart"/>
-      <w:r>
-        <w:rPr>
-          <w:rFonts w:ascii="Cambria" w:hAnsi="Cambria"/>
-        </w:rPr>
-        <w:t xml:space="preserve">“ </w:t>
-      </w:r>
-      <w:proofErr w:type="spellStart"/>
-      <w:r>
-        <w:rPr>
-          <w:rFonts w:ascii="Cambria" w:hAnsi="Cambria"/>
-        </w:rPr>
-        <w:t>TimeSt</w:t>
-      </w:r>
-      <w:proofErr w:type="spellEnd"/>
-      <w:proofErr w:type="gramEnd"/>
-      <w:r>
-        <w:rPr>
-          <w:rFonts w:ascii="Cambria" w:hAnsi="Cambria"/>
-        </w:rPr>
-        <w:t>” to “</w:t>
-      </w:r>
-      <w:proofErr w:type="spellStart"/>
-      <w:r>
-        <w:rPr>
-          <w:rFonts w:ascii="Cambria" w:hAnsi="Cambria"/>
-        </w:rPr>
-        <w:t>TimeSt</w:t>
-      </w:r>
-      <w:proofErr w:type="spellEnd"/>
-      <w:r>
-        <w:rPr>
-          <w:rFonts w:ascii="Cambria" w:hAnsi="Cambria"/>
-        </w:rPr>
-        <w:t>”, getting rid of the space that could cause errors in processing.</w:t>
+    </w:p>
+    <w:p>
+      <w:pPr>
+        <w:rPr>
+          <w:rFonts w:ascii="Cambria" w:hAnsi="Cambria"/>
+        </w:rPr>
+      </w:pPr>
+      <w:r>
+        <w:rPr>
+          <w:rFonts w:ascii="Cambria" w:hAnsi="Cambria"/>
+        </w:rPr>
+        <w:t>Changed “ TimeSt” to “TimeSt”, getting rid of the space that could cause errors in processing.</w:t>
       </w:r>
     </w:p>
     <w:p>
@@ -170,7 +132,6 @@
           <w:b/>
         </w:rPr>
       </w:pPr>
-      <w:proofErr w:type="spellStart"/>
       <w:r>
         <w:rPr>
           <w:rFonts w:ascii="Cambria" w:hAnsi="Cambria"/>
@@ -178,7 +139,6 @@
         </w:rPr>
         <w:t>POIList.csv</w:t>
       </w:r>
-      <w:proofErr w:type="spellEnd"/>
     </w:p>
     <w:p>
       <w:pPr>
@@ -285,49 +245,7 @@
         <w:rPr>
           <w:rFonts w:ascii="Cambria" w:hAnsi="Cambria"/>
         </w:rPr>
-        <w:t xml:space="preserve"> straightforward. My understanding at that point was that the </w:t>
-      </w:r>
-      <w:proofErr w:type="spellStart"/>
-      <w:r>
-        <w:rPr>
-          <w:rFonts w:ascii="Cambria" w:hAnsi="Cambria"/>
-        </w:rPr>
-        <w:t>DataSample.csv</w:t>
-      </w:r>
-      <w:proofErr w:type="spellEnd"/>
-      <w:r>
-        <w:rPr>
-          <w:rFonts w:ascii="Cambria" w:hAnsi="Cambria"/>
-        </w:rPr>
-        <w:t xml:space="preserve"> and </w:t>
-      </w:r>
-      <w:proofErr w:type="spellStart"/>
-      <w:r>
-        <w:rPr>
-          <w:rFonts w:ascii="Cambria" w:hAnsi="Cambria"/>
-        </w:rPr>
-        <w:t>POIList.csv</w:t>
-      </w:r>
-      <w:proofErr w:type="spellEnd"/>
-      <w:r>
-        <w:rPr>
-          <w:rFonts w:ascii="Cambria" w:hAnsi="Cambria"/>
-        </w:rPr>
-        <w:t xml:space="preserve"> files in the </w:t>
-      </w:r>
-      <w:proofErr w:type="spellStart"/>
-      <w:r>
-        <w:rPr>
-          <w:rFonts w:ascii="Cambria" w:hAnsi="Cambria"/>
-        </w:rPr>
-        <w:t>datamr</w:t>
-      </w:r>
-      <w:proofErr w:type="spellEnd"/>
-      <w:r>
-        <w:rPr>
-          <w:rFonts w:ascii="Cambria" w:hAnsi="Cambria"/>
-        </w:rPr>
-        <w:t>/data folder would be located and accessible somewhere within the container</w:t>
+        <w:t xml:space="preserve"> straightforward. My understanding at that point was that the DataSample.csv and POIList.csv files in the datamr/data folder would be located and accessible somewhere within the container</w:t>
       </w:r>
       <w:r>
         <w:rPr>
@@ -386,7 +304,19 @@
         <w:rPr>
           <w:rFonts w:ascii="Cambria" w:hAnsi="Cambria"/>
         </w:rPr>
-        <w:t>. I understand that the main advantage of Spark is its capacity to perform operations on large sets of distributed data</w:t>
+        <w:t xml:space="preserve">. I understand that the main advantage of Spark is its capacity to </w:t>
+      </w:r>
+      <w:r>
+        <w:rPr>
+          <w:rFonts w:ascii="Cambria" w:hAnsi="Cambria"/>
+        </w:rPr>
+        <w:t xml:space="preserve">efficiently </w:t>
+      </w:r>
+      <w:r>
+        <w:rPr>
+          <w:rFonts w:ascii="Cambria" w:hAnsi="Cambria"/>
+        </w:rPr>
+        <w:t>perform operations on large sets of distributed data</w:t>
       </w:r>
       <w:r>
         <w:rPr>
@@ -430,21 +360,7 @@
         <w:rPr>
           <w:rFonts w:ascii="Cambria" w:hAnsi="Cambria"/>
         </w:rPr>
-        <w:t xml:space="preserve">After a point, I decided to simply tackle the problems as best I could. In most instances RDDs and </w:t>
-      </w:r>
-      <w:proofErr w:type="spellStart"/>
-      <w:r>
-        <w:rPr>
-          <w:rFonts w:ascii="Cambria" w:hAnsi="Cambria"/>
-        </w:rPr>
-        <w:t>DataFrames</w:t>
-      </w:r>
-      <w:proofErr w:type="spellEnd"/>
-      <w:r>
-        <w:rPr>
-          <w:rFonts w:ascii="Cambria" w:hAnsi="Cambria"/>
-        </w:rPr>
-        <w:t xml:space="preserve"> were converted into lists on which I understand better how to operate. </w:t>
+        <w:t xml:space="preserve">After a point, I decided to simply tackle the problems as best I could. In most instances RDDs and DataFrames were converted into lists on which I understand better how to operate. </w:t>
       </w:r>
     </w:p>
     <w:p>
@@ -896,19 +812,11 @@
         </w:rPr>
         <w:t xml:space="preserve">This code block is found in the </w:t>
       </w:r>
-      <w:proofErr w:type="spellStart"/>
-      <w:r>
-        <w:rPr>
-          <w:rFonts w:ascii="Cambria" w:hAnsi="Cambria"/>
-        </w:rPr>
-        <w:t>distanceStats</w:t>
-      </w:r>
-      <w:proofErr w:type="spellEnd"/>
-      <w:r>
-        <w:rPr>
-          <w:rFonts w:ascii="Cambria" w:hAnsi="Cambria"/>
-        </w:rPr>
-        <w:t xml:space="preserve"> function. d1List, d2List and d3List are lists containing the distance between each request record and corresponding POIs. For example, d1List contains the distance between each record and POI1.</w:t>
+      <w:r>
+        <w:rPr>
+          <w:rFonts w:ascii="Cambria" w:hAnsi="Cambria"/>
+        </w:rPr>
+        <w:t>distanceStats function. d1List, d2List and d3List are lists containing the distance between each request record and corresponding POIs. For example, d1List contains the distance between each record and POI1.</w:t>
       </w:r>
     </w:p>
     <w:p>
@@ -934,21 +842,7 @@
         <w:rPr>
           <w:rFonts w:ascii="Cambria" w:hAnsi="Cambria"/>
         </w:rPr>
-        <w:t>contains 3 main conditional statements (only 1 is shown here) which append either “POI1”, “POI2”, or “POI3” to the list “</w:t>
-      </w:r>
-      <w:proofErr w:type="spellStart"/>
-      <w:r>
-        <w:rPr>
-          <w:rFonts w:ascii="Cambria" w:hAnsi="Cambria"/>
-        </w:rPr>
-        <w:t>labelCol</w:t>
-      </w:r>
-      <w:proofErr w:type="spellEnd"/>
-      <w:r>
-        <w:rPr>
-          <w:rFonts w:ascii="Cambria" w:hAnsi="Cambria"/>
-        </w:rPr>
-        <w:t>” which acts as a record’s label.</w:t>
+        <w:t>contains 3 main conditional statements (only 1 is shown here) which append either “POI1”, “POI2”, or “POI3” to the list “labelCol” which acts as a record’s label.</w:t>
       </w:r>
     </w:p>
     <w:p>
@@ -1575,13 +1469,7 @@
               <w:rPr>
                 <w:rFonts w:ascii="Cambria" w:hAnsi="Cambria"/>
               </w:rPr>
-              <w:t>57.20</w:t>
-            </w:r>
-            <w:r>
-              <w:rPr>
-                <w:rFonts w:ascii="Cambria" w:hAnsi="Cambria"/>
-              </w:rPr>
-              <w:t>5</w:t>
+              <w:t>57.205</w:t>
             </w:r>
           </w:p>
         </w:tc>
@@ -1662,13 +1550,7 @@
               <w:rPr>
                 <w:rFonts w:ascii="Cambria" w:hAnsi="Cambria"/>
               </w:rPr>
-              <w:t>56.23</w:t>
-            </w:r>
-            <w:r>
-              <w:rPr>
-                <w:rFonts w:ascii="Cambria" w:hAnsi="Cambria"/>
-              </w:rPr>
-              <w:t>7</w:t>
+              <w:t>56.237</w:t>
             </w:r>
           </w:p>
         </w:tc>
@@ -1792,13 +1674,7 @@
               <w:rPr>
                 <w:rFonts w:ascii="Cambria" w:hAnsi="Cambria"/>
               </w:rPr>
-              <w:t>1940.30</w:t>
-            </w:r>
-            <w:r>
-              <w:rPr>
-                <w:rFonts w:ascii="Cambria" w:hAnsi="Cambria"/>
-              </w:rPr>
-              <w:t>7</w:t>
+              <w:t>1940.307</w:t>
             </w:r>
           </w:p>
         </w:tc>
@@ -1879,13 +1755,7 @@
               <w:rPr>
                 <w:rFonts w:ascii="Cambria" w:hAnsi="Cambria"/>
               </w:rPr>
-              <w:t>4.99</w:t>
-            </w:r>
-            <w:r>
-              <w:rPr>
-                <w:rFonts w:ascii="Cambria" w:hAnsi="Cambria"/>
-              </w:rPr>
-              <w:t>8</w:t>
+              <w:t>4.998</w:t>
             </w:r>
           </w:p>
         </w:tc>
@@ -1923,13 +1793,7 @@
               <w:rPr>
                 <w:rFonts w:ascii="Cambria" w:hAnsi="Cambria"/>
               </w:rPr>
-              <w:t>0.0041</w:t>
-            </w:r>
-            <w:r>
-              <w:rPr>
-                <w:rFonts w:ascii="Cambria" w:hAnsi="Cambria"/>
-              </w:rPr>
-              <w:t>5</w:t>
+              <w:t>0.00415</w:t>
             </w:r>
           </w:p>
         </w:tc>
@@ -2116,99 +1980,121 @@
           <w:rFonts w:ascii="Cambria" w:hAnsi="Cambria"/>
         </w:rPr>
       </w:pPr>
+      <w:r>
+        <w:rPr>
+          <w:rFonts w:ascii="Cambria" w:hAnsi="Cambria"/>
+        </w:rPr>
+        <w:t>The radius</w:t>
+      </w:r>
+      <w:r>
+        <w:rPr>
+          <w:rFonts w:ascii="Cambria" w:hAnsi="Cambria"/>
+        </w:rPr>
+        <w:t xml:space="preserve"> of each POI was assigned as the distance of the farthest record under its label.</w:t>
+      </w:r>
+    </w:p>
+    <w:p>
+      <w:pPr>
+        <w:rPr>
+          <w:rFonts w:ascii="Cambria" w:hAnsi="Cambria"/>
+        </w:rPr>
+      </w:pPr>
+      <w:r>
+        <w:rPr>
+          <w:rFonts w:ascii="Cambria" w:hAnsi="Cambria"/>
+        </w:rPr>
+        <w:t xml:space="preserve">I initially suspected that the area of POI3 was so large because </w:t>
+      </w:r>
+      <w:r>
+        <w:rPr>
+          <w:rFonts w:ascii="Cambria" w:hAnsi="Cambria"/>
+        </w:rPr>
+        <w:t>it inherited the majority of records that would have fallen under POIX</w:t>
+      </w:r>
+      <w:r>
+        <w:rPr>
+          <w:rFonts w:ascii="Cambria" w:hAnsi="Cambria"/>
+        </w:rPr>
+        <w:t>. However, POI3 has much lower Count and Density values than the other POIs. This leads me to guess that POI3 represents the entirety of some kind of network while POI1 and POI2 are a subset that handle areas of high traffic.</w:t>
+      </w:r>
+    </w:p>
+    <w:p>
+      <w:pPr>
+        <w:rPr>
+          <w:rFonts w:ascii="Cambria" w:hAnsi="Cambria"/>
+        </w:rPr>
+      </w:pPr>
+    </w:p>
+    <w:p>
+      <w:pPr>
+        <w:rPr>
+          <w:rFonts w:ascii="Cambria" w:hAnsi="Cambria"/>
+          <w:sz w:val="36"/>
+          <w:szCs w:val="36"/>
+        </w:rPr>
+      </w:pPr>
+      <w:r>
+        <w:rPr>
+          <w:rFonts w:ascii="Cambria" w:hAnsi="Cambria"/>
+        </w:rPr>
+        <w:t xml:space="preserve">I understand this </w:t>
+      </w:r>
+      <w:r>
+        <w:rPr>
+          <w:rFonts w:ascii="Cambria" w:hAnsi="Cambria"/>
+        </w:rPr>
+        <w:t>was</w:t>
+      </w:r>
+      <w:r>
+        <w:rPr>
+          <w:rFonts w:ascii="Cambria" w:hAnsi="Cambria"/>
+        </w:rPr>
+        <w:t xml:space="preserve"> not the efficient way to </w:t>
+      </w:r>
+      <w:r>
+        <w:rPr>
+          <w:rFonts w:ascii="Cambria" w:hAnsi="Cambria"/>
+        </w:rPr>
+        <w:t xml:space="preserve">solve these problems. </w:t>
+      </w:r>
+      <w:r>
+        <w:rPr>
+          <w:rFonts w:ascii="Cambria" w:hAnsi="Cambria"/>
+        </w:rPr>
+        <w:t xml:space="preserve">For example, </w:t>
+      </w:r>
+      <w:r>
+        <w:rPr>
+          <w:rFonts w:ascii="Cambria" w:hAnsi="Cambria"/>
+        </w:rPr>
+        <w:t xml:space="preserve">Spark has a mean() function for RDDs that would probably have been more efficient than my solution. However, </w:t>
+      </w:r>
+      <w:r>
+        <w:rPr>
+          <w:rFonts w:ascii="Cambria" w:hAnsi="Cambria"/>
+        </w:rPr>
+        <w:t xml:space="preserve">I hope that my logic proved sound, the code </w:t>
+      </w:r>
+      <w:r>
+        <w:rPr>
+          <w:rFonts w:ascii="Cambria" w:hAnsi="Cambria"/>
+        </w:rPr>
+        <w:t>well-</w:t>
+      </w:r>
+      <w:r>
+        <w:rPr>
+          <w:rFonts w:ascii="Cambria" w:hAnsi="Cambria"/>
+        </w:rPr>
+        <w:t>commented formatted, and that I kept the order of the algorithms reasonable.</w:t>
+      </w:r>
+      <w:r>
+        <w:rPr>
+          <w:rFonts w:ascii="Cambria" w:hAnsi="Cambria"/>
+        </w:rPr>
+        <w:t xml:space="preserve"> With additional guidance, I’m confident that I could complete similar problems quite quickly.</w:t>
+      </w:r>
       <w:bookmarkStart w:id="0" w:name="_GoBack"/>
       <w:bookmarkEnd w:id="0"/>
-      <w:r>
-        <w:rPr>
-          <w:rFonts w:ascii="Cambria" w:hAnsi="Cambria"/>
-        </w:rPr>
-        <w:t>The radii of each POI was assigned as the distance of the farthest record under its label.</w:t>
-      </w:r>
-    </w:p>
-    <w:p>
-      <w:pPr>
-        <w:rPr>
-          <w:rFonts w:ascii="Cambria" w:hAnsi="Cambria"/>
-        </w:rPr>
-      </w:pPr>
-      <w:r>
-        <w:rPr>
-          <w:rFonts w:ascii="Cambria" w:hAnsi="Cambria"/>
-        </w:rPr>
-        <w:t>I initially suspected that the area of POI3 was so large because it inherited the majority of the deleted POIX. However, POI3 has much lower Count and Density values than the other POIs. This leads me to guess that POI3 represents the entirety of some kind of network while POI1 and POI2 are a subset that handle areas of high traffic.</w:t>
-      </w:r>
-    </w:p>
-    <w:p>
-      <w:pPr>
-        <w:rPr>
-          <w:rFonts w:ascii="Cambria" w:hAnsi="Cambria"/>
-        </w:rPr>
-      </w:pPr>
-    </w:p>
-    <w:p>
-      <w:pPr>
-        <w:rPr>
-          <w:rFonts w:ascii="Cambria" w:hAnsi="Cambria"/>
-          <w:sz w:val="36"/>
-          <w:szCs w:val="36"/>
-        </w:rPr>
-      </w:pPr>
-      <w:r>
-        <w:rPr>
-          <w:rFonts w:ascii="Cambria" w:hAnsi="Cambria"/>
-        </w:rPr>
-        <w:t xml:space="preserve">I understand this </w:t>
-      </w:r>
-      <w:r>
-        <w:rPr>
-          <w:rFonts w:ascii="Cambria" w:hAnsi="Cambria"/>
-        </w:rPr>
-        <w:t>was</w:t>
-      </w:r>
-      <w:r>
-        <w:rPr>
-          <w:rFonts w:ascii="Cambria" w:hAnsi="Cambria"/>
-        </w:rPr>
-        <w:t xml:space="preserve"> not the efficient way to </w:t>
-      </w:r>
-      <w:r>
-        <w:rPr>
-          <w:rFonts w:ascii="Cambria" w:hAnsi="Cambria"/>
-        </w:rPr>
-        <w:t xml:space="preserve">solve these problems. Spark has a </w:t>
-      </w:r>
-      <w:proofErr w:type="gramStart"/>
-      <w:r>
-        <w:rPr>
-          <w:rFonts w:ascii="Cambria" w:hAnsi="Cambria"/>
-        </w:rPr>
-        <w:t>mean(</w:t>
-      </w:r>
-      <w:proofErr w:type="gramEnd"/>
-      <w:r>
-        <w:rPr>
-          <w:rFonts w:ascii="Cambria" w:hAnsi="Cambria"/>
-        </w:rPr>
-        <w:t xml:space="preserve">) function for RDDs that would probably have been more efficient than my solution. However, </w:t>
-      </w:r>
-      <w:r>
-        <w:rPr>
-          <w:rFonts w:ascii="Cambria" w:hAnsi="Cambria"/>
-        </w:rPr>
-        <w:t xml:space="preserve">I hope that my logic proved sound, the code </w:t>
-      </w:r>
-      <w:r>
-        <w:rPr>
-          <w:rFonts w:ascii="Cambria" w:hAnsi="Cambria"/>
-        </w:rPr>
-        <w:t>well-</w:t>
-      </w:r>
-      <w:r>
-        <w:rPr>
-          <w:rFonts w:ascii="Cambria" w:hAnsi="Cambria"/>
-        </w:rPr>
-        <w:t>commented formatted, and that I kept the order of the algorithms reasonable.</w:t>
-      </w:r>
     </w:p>
     <w:sectPr>
       <w:pgSz w:w="12240" w:h="15840"/>
@@ -3014,6 +2900,7 @@
   <w:style w:type="character" w:default="1" w:styleId="DefaultParagraphFont">
     <w:name w:val="Default Paragraph Font"/>
     <w:uiPriority w:val="1"/>
+    <w:semiHidden/>
     <w:unhideWhenUsed/>
   </w:style>
   <w:style w:type="table" w:default="1" w:styleId="TableNormal">

</xml_diff>